<commit_message>
Docs #Student3 y #Student2
</commit_message>
<xml_diff>
--- a/reports/C2/#Student2/02 - Requirements - Student #2.docx
+++ b/reports/C2/#Student2/02 - Requirements - Student #2.docx
@@ -366,14 +366,12 @@
                   </w:rPr>
                   <w:t xml:space="preserve"> </w:t>
                 </w:r>
-                <w:proofErr w:type="spellStart"/>
                 <w:r>
                   <w:rPr>
                     <w:rFonts w:asciiTheme="majorHAnsi" w:hAnsiTheme="majorHAnsi" w:cstheme="majorHAnsi"/>
                   </w:rPr>
                   <w:t>ramvergar</w:t>
                 </w:r>
-                <w:proofErr w:type="spellEnd"/>
                 <w:r>
                   <w:rPr>
                     <w:rFonts w:asciiTheme="majorHAnsi" w:hAnsiTheme="majorHAnsi" w:cstheme="majorHAnsi"/>
@@ -508,28 +506,12 @@
                   </w:rPr>
                   <w:t xml:space="preserve"> </w:t>
                 </w:r>
-                <w:proofErr w:type="spellStart"/>
                 <w:r>
                   <w:rPr>
                     <w:rFonts w:asciiTheme="majorHAnsi" w:hAnsiTheme="majorHAnsi" w:cstheme="majorHAnsi"/>
                   </w:rPr>
-                  <w:t>desarrollador</w:t>
+                  <w:t>desarrollador, diseñador</w:t>
                 </w:r>
-                <w:proofErr w:type="spellEnd"/>
-                <w:r>
-                  <w:rPr>
-                    <w:rFonts w:asciiTheme="majorHAnsi" w:hAnsiTheme="majorHAnsi" w:cstheme="majorHAnsi"/>
-                  </w:rPr>
-                  <w:t xml:space="preserve">, </w:t>
-                </w:r>
-                <w:proofErr w:type="spellStart"/>
-                <w:r>
-                  <w:rPr>
-                    <w:rFonts w:asciiTheme="majorHAnsi" w:hAnsiTheme="majorHAnsi" w:cstheme="majorHAnsi"/>
-                  </w:rPr>
-                  <w:t>diseñador</w:t>
-                </w:r>
-                <w:proofErr w:type="spellEnd"/>
               </w:sdtContent>
             </w:sdt>
             <w:permEnd w:id="16126159"/>
@@ -631,14 +613,12 @@
                   </w:rPr>
                   <w:t xml:space="preserve">, </w:t>
                 </w:r>
-                <w:proofErr w:type="gramStart"/>
                 <w:r>
                   <w:rPr>
                     <w:rFonts w:asciiTheme="majorHAnsi" w:hAnsiTheme="majorHAnsi" w:cstheme="majorHAnsi"/>
                   </w:rPr>
                   <w:t>2025</w:t>
                 </w:r>
-                <w:proofErr w:type="gramEnd"/>
                 <w:r>
                   <w:rPr>
                     <w:rFonts w:asciiTheme="majorHAnsi" w:hAnsiTheme="majorHAnsi" w:cstheme="majorHAnsi"/>
@@ -2833,7 +2813,13 @@
         </w:sdtPr>
         <w:sdtContent>
           <w:r>
-            <w:t xml:space="preserve">    </w:t>
+            <w:t xml:space="preserve">  </w:t>
+          </w:r>
+          <w:r>
+            <w:t>X</w:t>
+          </w:r>
+          <w:r>
+            <w:t xml:space="preserve">  </w:t>
           </w:r>
         </w:sdtContent>
       </w:sdt>
@@ -9603,24 +9589,12 @@
     <w:pitch w:val="variable"/>
     <w:sig w:usb0="E00002FF" w:usb1="2AC7FDFF" w:usb2="00000016" w:usb3="00000000" w:csb0="0002009F" w:csb1="00000000"/>
   </w:font>
-  <w:font w:name="Aptos">
-    <w:charset w:val="00"/>
-    <w:family w:val="swiss"/>
-    <w:pitch w:val="variable"/>
-    <w:sig w:usb0="20000287" w:usb1="00000003" w:usb2="00000000" w:usb3="00000000" w:csb0="0000019F" w:csb1="00000000"/>
-  </w:font>
   <w:font w:name="Yu Mincho">
     <w:altName w:val="游明朝"/>
     <w:charset w:val="80"/>
     <w:family w:val="roman"/>
     <w:pitch w:val="variable"/>
     <w:sig w:usb0="800002E7" w:usb1="2AC7FCFF" w:usb2="00000012" w:usb3="00000000" w:csb0="0002009F" w:csb1="00000000"/>
-  </w:font>
-  <w:font w:name="Aptos Display">
-    <w:charset w:val="00"/>
-    <w:family w:val="swiss"/>
-    <w:pitch w:val="variable"/>
-    <w:sig w:usb0="20000287" w:usb1="00000003" w:usb2="00000000" w:usb3="00000000" w:csb0="0000019F" w:csb1="00000000"/>
   </w:font>
 </w:fonts>
 </file>
@@ -9658,8 +9632,10 @@
     <w:rsid w:val="00362E40"/>
     <w:rsid w:val="003936CA"/>
     <w:rsid w:val="003A61DF"/>
+    <w:rsid w:val="003E4970"/>
     <w:rsid w:val="004209F9"/>
     <w:rsid w:val="004802A8"/>
+    <w:rsid w:val="004936DF"/>
     <w:rsid w:val="004A43F4"/>
     <w:rsid w:val="004B23B9"/>
     <w:rsid w:val="004D7778"/>

</xml_diff>